<commit_message>
Implementação no templete e organização das partes da metodologia
</commit_message>
<xml_diff>
--- a/4. Objetivos - Metodologia.docx
+++ b/4. Objetivos - Metodologia.docx
@@ -32,6 +32,7 @@
           <w:szCs w:val="24"/>
         </w:rPr>
       </w:pPr>
+      <w:bookmarkStart w:id="0" w:name="_Hlk79971980"/>
       <w:r>
         <w:rPr>
           <w:rFonts w:ascii="Times New Roman" w:hAnsi="Times New Roman" w:cs="Times New Roman"/>
@@ -41,6 +42,7 @@
         <w:t>Desenvolver uma aplicação com linguagem simples, para educar e auxiliar indivíduos de baixa renda quanto a finanças, visando a aprendizagem e o direcionamento para o ramo dos investimentos.</w:t>
       </w:r>
     </w:p>
+    <w:bookmarkEnd w:id="0"/>
     <w:p>
       <w:pPr>
         <w:jc w:val="both"/>
@@ -80,6 +82,7 @@
           <w:szCs w:val="24"/>
         </w:rPr>
       </w:pPr>
+      <w:bookmarkStart w:id="1" w:name="_Hlk79971990"/>
       <w:r>
         <w:rPr>
           <w:rFonts w:ascii="Times New Roman" w:hAnsi="Times New Roman" w:cs="Times New Roman"/>
@@ -173,6 +176,7 @@
         <w:t xml:space="preserve"> qual seria o melhor investimento a ser fazer</w:t>
       </w:r>
     </w:p>
+    <w:bookmarkEnd w:id="1"/>
     <w:p>
       <w:pPr>
         <w:rPr>
@@ -207,15 +211,294 @@
       <w:pPr>
         <w:rPr>
           <w:rFonts w:ascii="Times New Roman" w:hAnsi="Times New Roman" w:cs="Times New Roman"/>
-          <w:b/>
-          <w:bCs/>
-          <w:sz w:val="24"/>
-          <w:szCs w:val="24"/>
-        </w:rPr>
-      </w:pPr>
-    </w:p>
-    <w:p/>
-    <w:p/>
+          <w:sz w:val="24"/>
+          <w:szCs w:val="24"/>
+        </w:rPr>
+      </w:pPr>
+      <w:bookmarkStart w:id="2" w:name="_Hlk79972117"/>
+      <w:r>
+        <w:rPr>
+          <w:rFonts w:ascii="Times New Roman" w:hAnsi="Times New Roman" w:cs="Times New Roman"/>
+          <w:sz w:val="24"/>
+          <w:szCs w:val="24"/>
+        </w:rPr>
+        <w:t>5</w:t>
+      </w:r>
+      <w:r>
+        <w:rPr>
+          <w:rFonts w:ascii="Times New Roman" w:hAnsi="Times New Roman" w:cs="Times New Roman"/>
+          <w:sz w:val="24"/>
+          <w:szCs w:val="24"/>
+        </w:rPr>
+        <w:t xml:space="preserve">.1 Quanto a </w:t>
+      </w:r>
+      <w:r>
+        <w:rPr>
+          <w:rFonts w:ascii="Times New Roman" w:hAnsi="Times New Roman" w:cs="Times New Roman"/>
+          <w:sz w:val="24"/>
+          <w:szCs w:val="24"/>
+        </w:rPr>
+        <w:t>a</w:t>
+      </w:r>
+      <w:r>
+        <w:rPr>
+          <w:rFonts w:ascii="Times New Roman" w:hAnsi="Times New Roman" w:cs="Times New Roman"/>
+          <w:sz w:val="24"/>
+          <w:szCs w:val="24"/>
+        </w:rPr>
+        <w:t>bordagem</w:t>
+      </w:r>
+    </w:p>
+    <w:p>
+      <w:pPr>
+        <w:ind w:firstLine="708"/>
+        <w:rPr>
+          <w:rFonts w:ascii="Times New Roman" w:hAnsi="Times New Roman" w:cs="Times New Roman"/>
+          <w:sz w:val="24"/>
+          <w:szCs w:val="24"/>
+        </w:rPr>
+      </w:pPr>
+      <w:r>
+        <w:rPr>
+          <w:rFonts w:ascii="Times New Roman" w:hAnsi="Times New Roman" w:cs="Times New Roman"/>
+          <w:sz w:val="24"/>
+          <w:szCs w:val="24"/>
+        </w:rPr>
+        <w:t xml:space="preserve">Qual o tipo de pesquisa? </w:t>
+      </w:r>
+    </w:p>
+    <w:p>
+      <w:pPr>
+        <w:rPr>
+          <w:rFonts w:ascii="Times New Roman" w:hAnsi="Times New Roman" w:cs="Times New Roman"/>
+          <w:sz w:val="24"/>
+          <w:szCs w:val="24"/>
+        </w:rPr>
+      </w:pPr>
+      <w:r>
+        <w:rPr>
+          <w:rFonts w:ascii="Times New Roman" w:hAnsi="Times New Roman" w:cs="Times New Roman"/>
+          <w:sz w:val="24"/>
+          <w:szCs w:val="24"/>
+        </w:rPr>
+        <w:t>5</w:t>
+      </w:r>
+      <w:r>
+        <w:rPr>
+          <w:rFonts w:ascii="Times New Roman" w:hAnsi="Times New Roman" w:cs="Times New Roman"/>
+          <w:sz w:val="24"/>
+          <w:szCs w:val="24"/>
+        </w:rPr>
+        <w:t>.2 Local da Pesquisa e Público-Alvo</w:t>
+      </w:r>
+    </w:p>
+    <w:p>
+      <w:pPr>
+        <w:ind w:firstLine="708"/>
+        <w:rPr>
+          <w:rFonts w:ascii="Times New Roman" w:hAnsi="Times New Roman" w:cs="Times New Roman"/>
+          <w:sz w:val="24"/>
+          <w:szCs w:val="24"/>
+        </w:rPr>
+      </w:pPr>
+      <w:r>
+        <w:rPr>
+          <w:rFonts w:ascii="Times New Roman" w:hAnsi="Times New Roman" w:cs="Times New Roman"/>
+          <w:sz w:val="24"/>
+          <w:szCs w:val="24"/>
+        </w:rPr>
+        <w:t>Onde será aplicada a pesquisa? Em quem será aplicada?</w:t>
+      </w:r>
+    </w:p>
+    <w:p>
+      <w:pPr>
+        <w:rPr>
+          <w:rFonts w:ascii="Times New Roman" w:hAnsi="Times New Roman" w:cs="Times New Roman"/>
+          <w:sz w:val="24"/>
+          <w:szCs w:val="24"/>
+        </w:rPr>
+      </w:pPr>
+      <w:r>
+        <w:rPr>
+          <w:rFonts w:ascii="Times New Roman" w:hAnsi="Times New Roman" w:cs="Times New Roman"/>
+          <w:sz w:val="24"/>
+          <w:szCs w:val="24"/>
+        </w:rPr>
+        <w:t>5</w:t>
+      </w:r>
+      <w:r>
+        <w:rPr>
+          <w:rFonts w:ascii="Times New Roman" w:hAnsi="Times New Roman" w:cs="Times New Roman"/>
+          <w:sz w:val="24"/>
+          <w:szCs w:val="24"/>
+        </w:rPr>
+        <w:t>.3 Quanto a amostragem</w:t>
+      </w:r>
+    </w:p>
+    <w:p>
+      <w:pPr>
+        <w:ind w:firstLine="708"/>
+        <w:rPr>
+          <w:rFonts w:ascii="Times New Roman" w:hAnsi="Times New Roman" w:cs="Times New Roman"/>
+          <w:sz w:val="24"/>
+          <w:szCs w:val="24"/>
+        </w:rPr>
+      </w:pPr>
+      <w:r>
+        <w:rPr>
+          <w:rFonts w:ascii="Times New Roman" w:hAnsi="Times New Roman" w:cs="Times New Roman"/>
+          <w:sz w:val="24"/>
+          <w:szCs w:val="24"/>
+        </w:rPr>
+        <w:t xml:space="preserve">Possui que caráter </w:t>
+      </w:r>
+      <w:r>
+        <w:rPr>
+          <w:rFonts w:ascii="Times New Roman" w:hAnsi="Times New Roman" w:cs="Times New Roman"/>
+          <w:sz w:val="24"/>
+          <w:szCs w:val="24"/>
+        </w:rPr>
+        <w:t>qualitativo ou quantitativo? Ou ambos?</w:t>
+      </w:r>
+    </w:p>
+    <w:p>
+      <w:pPr>
+        <w:rPr>
+          <w:rFonts w:ascii="Times New Roman" w:hAnsi="Times New Roman" w:cs="Times New Roman"/>
+          <w:sz w:val="24"/>
+          <w:szCs w:val="24"/>
+        </w:rPr>
+      </w:pPr>
+      <w:r>
+        <w:rPr>
+          <w:rFonts w:ascii="Times New Roman" w:hAnsi="Times New Roman" w:cs="Times New Roman"/>
+          <w:sz w:val="24"/>
+          <w:szCs w:val="24"/>
+        </w:rPr>
+        <w:t>5</w:t>
+      </w:r>
+      <w:r>
+        <w:rPr>
+          <w:rFonts w:ascii="Times New Roman" w:hAnsi="Times New Roman" w:cs="Times New Roman"/>
+          <w:sz w:val="24"/>
+          <w:szCs w:val="24"/>
+        </w:rPr>
+        <w:t>.4 Quanto aos Procedimentos</w:t>
+      </w:r>
+    </w:p>
+    <w:p>
+      <w:pPr>
+        <w:rPr>
+          <w:rFonts w:ascii="Times New Roman" w:hAnsi="Times New Roman" w:cs="Times New Roman"/>
+          <w:sz w:val="24"/>
+          <w:szCs w:val="24"/>
+        </w:rPr>
+      </w:pPr>
+      <w:r>
+        <w:rPr>
+          <w:rFonts w:ascii="Times New Roman" w:hAnsi="Times New Roman" w:cs="Times New Roman"/>
+          <w:sz w:val="24"/>
+          <w:szCs w:val="24"/>
+        </w:rPr>
+        <w:tab/>
+        <w:t>Pesquisa de campo</w:t>
+      </w:r>
+      <w:r>
+        <w:rPr>
+          <w:rFonts w:ascii="Times New Roman" w:hAnsi="Times New Roman" w:cs="Times New Roman"/>
+          <w:sz w:val="24"/>
+          <w:szCs w:val="24"/>
+        </w:rPr>
+        <w:t>? Delineamento experimental?</w:t>
+      </w:r>
+    </w:p>
+    <w:p>
+      <w:pPr>
+        <w:rPr>
+          <w:rFonts w:ascii="Times New Roman" w:hAnsi="Times New Roman" w:cs="Times New Roman"/>
+          <w:sz w:val="24"/>
+          <w:szCs w:val="24"/>
+        </w:rPr>
+      </w:pPr>
+      <w:r>
+        <w:rPr>
+          <w:rFonts w:ascii="Times New Roman" w:hAnsi="Times New Roman" w:cs="Times New Roman"/>
+          <w:sz w:val="24"/>
+          <w:szCs w:val="24"/>
+        </w:rPr>
+        <w:t>5</w:t>
+      </w:r>
+      <w:r>
+        <w:rPr>
+          <w:rFonts w:ascii="Times New Roman" w:hAnsi="Times New Roman" w:cs="Times New Roman"/>
+          <w:sz w:val="24"/>
+          <w:szCs w:val="24"/>
+        </w:rPr>
+        <w:t>.5 Instrumentos de Coleta de Dados</w:t>
+      </w:r>
+    </w:p>
+    <w:p>
+      <w:pPr>
+        <w:ind w:firstLine="708"/>
+        <w:rPr>
+          <w:rFonts w:ascii="Times New Roman" w:hAnsi="Times New Roman" w:cs="Times New Roman"/>
+          <w:sz w:val="24"/>
+          <w:szCs w:val="24"/>
+        </w:rPr>
+      </w:pPr>
+      <w:r>
+        <w:rPr>
+          <w:rFonts w:ascii="Times New Roman" w:hAnsi="Times New Roman" w:cs="Times New Roman"/>
+          <w:sz w:val="24"/>
+          <w:szCs w:val="24"/>
+        </w:rPr>
+        <w:t>Questionário? Teste? Pesquisa Bibliográfica? Fichas de Observação?</w:t>
+      </w:r>
+    </w:p>
+    <w:p>
+      <w:pPr>
+        <w:rPr>
+          <w:rFonts w:ascii="Times New Roman" w:hAnsi="Times New Roman" w:cs="Times New Roman"/>
+          <w:sz w:val="24"/>
+          <w:szCs w:val="24"/>
+        </w:rPr>
+      </w:pPr>
+      <w:r>
+        <w:rPr>
+          <w:rFonts w:ascii="Times New Roman" w:hAnsi="Times New Roman" w:cs="Times New Roman"/>
+          <w:sz w:val="24"/>
+          <w:szCs w:val="24"/>
+        </w:rPr>
+        <w:t>5</w:t>
+      </w:r>
+      <w:r>
+        <w:rPr>
+          <w:rFonts w:ascii="Times New Roman" w:hAnsi="Times New Roman" w:cs="Times New Roman"/>
+          <w:sz w:val="24"/>
+          <w:szCs w:val="24"/>
+        </w:rPr>
+        <w:t>.6 Análise de Dados</w:t>
+      </w:r>
+      <w:bookmarkEnd w:id="2"/>
+    </w:p>
+    <w:p>
+      <w:pPr>
+        <w:ind w:left="708"/>
+        <w:rPr>
+          <w:rFonts w:ascii="Times New Roman" w:hAnsi="Times New Roman" w:cs="Times New Roman"/>
+          <w:sz w:val="24"/>
+          <w:szCs w:val="24"/>
+        </w:rPr>
+      </w:pPr>
+      <w:r>
+        <w:rPr>
+          <w:rFonts w:ascii="Times New Roman" w:hAnsi="Times New Roman" w:cs="Times New Roman"/>
+          <w:sz w:val="24"/>
+          <w:szCs w:val="24"/>
+        </w:rPr>
+        <w:t>Onde os dados, segundo cada tipo de amostragem utilizada, serão tradados? Quais softwares?</w:t>
+      </w:r>
+    </w:p>
     <w:sectPr>
       <w:pgSz w:w="11906" w:h="16838"/>
       <w:pgMar w:top="1417" w:right="1701" w:bottom="1417" w:left="1701" w:header="708" w:footer="708" w:gutter="0"/>

</xml_diff>